<commit_message>
all program copied and paste at computer basic assignment.docx
</commit_message>
<xml_diff>
--- a/computer basics assignment.docx
+++ b/computer basics assignment.docx
@@ -23,8 +23,6 @@
           </w14:textOutline>
         </w:rPr>
       </w:pPr>
-      <w:bookmarkStart w:id="0" w:name="_GoBack"/>
-      <w:bookmarkEnd w:id="0"/>
       <w:r>
         <w:rPr>
           <w:b/>
@@ -57,6 +55,13 @@
           <w:sz w:val="24"/>
           <w:lang w:val="en-US"/>
         </w:rPr>
+        <w:t xml:space="preserve"> Q1. What</w:t>
+      </w:r>
+      <w:r>
+        <w:rPr>
+          <w:sz w:val="24"/>
+          <w:lang w:val="en-US"/>
+        </w:rPr>
         <w:t xml:space="preserve"> </w:t>
       </w:r>
       <w:r>
@@ -64,20 +69,6 @@
           <w:sz w:val="24"/>
           <w:lang w:val="en-US"/>
         </w:rPr>
-        <w:t>Q1. What</w:t>
-      </w:r>
-      <w:r>
-        <w:rPr>
-          <w:sz w:val="24"/>
-          <w:lang w:val="en-US"/>
-        </w:rPr>
-        <w:t xml:space="preserve"> </w:t>
-      </w:r>
-      <w:r>
-        <w:rPr>
-          <w:sz w:val="24"/>
-          <w:lang w:val="en-US"/>
-        </w:rPr>
         <w:t>is computer?</w:t>
       </w:r>
     </w:p>
@@ -107,14 +98,7 @@
           <w:sz w:val="24"/>
           <w:lang w:val="en-US"/>
         </w:rPr>
-        <w:t xml:space="preserve">omputer stands </w:t>
-      </w:r>
-      <w:r>
-        <w:rPr>
-          <w:sz w:val="24"/>
-          <w:lang w:val="en-US"/>
-        </w:rPr>
-        <w:t>for</w:t>
+        <w:t>omputer stands for</w:t>
       </w:r>
       <w:r>
         <w:rPr>
@@ -549,21 +533,7 @@
           <w:sz w:val="24"/>
           <w:lang w:val="en-US"/>
         </w:rPr>
-        <w:t xml:space="preserve"> form (which run in backend). It stores and process the </w:t>
-      </w:r>
-      <w:r>
-        <w:rPr>
-          <w:sz w:val="24"/>
-          <w:lang w:val="en-US"/>
-        </w:rPr>
-        <w:t>data, in</w:t>
-      </w:r>
-      <w:r>
-        <w:rPr>
-          <w:sz w:val="24"/>
-          <w:lang w:val="en-US"/>
-        </w:rPr>
-        <w:t xml:space="preserve"> </w:t>
+        <w:t xml:space="preserve"> form (which run in backend). It stores and process the data, in </w:t>
       </w:r>
       <w:r>
         <w:rPr>
@@ -1082,6 +1052,1021 @@
     </w:p>
     <w:p>
       <w:pPr>
+        <w:pStyle w:val="Heading1"/>
+        <w:jc w:val="center"/>
+        <w:rPr>
+          <w:b/>
+          <w:color w:val="000000" w:themeColor="text1"/>
+          <w:u w:val="single"/>
+          <w:lang w:val="en-US"/>
+          <w14:shadow w14:blurRad="38100" w14:dist="19050" w14:dir="2700000" w14:sx="100000" w14:sy="100000" w14:kx="0" w14:ky="0" w14:algn="tl">
+            <w14:schemeClr w14:val="dk1">
+              <w14:alpha w14:val="60000"/>
+            </w14:schemeClr>
+          </w14:shadow>
+          <w14:textOutline w14:w="0" w14:cap="flat" w14:cmpd="sng" w14:algn="ctr">
+            <w14:noFill/>
+            <w14:prstDash w14:val="solid"/>
+            <w14:round/>
+          </w14:textOutline>
+        </w:rPr>
+      </w:pPr>
+      <w:r>
+        <w:rPr>
+          <w:sz w:val="24"/>
+          <w:lang w:val="en-US"/>
+        </w:rPr>
+        <w:lastRenderedPageBreak/>
+        <w:t>Mouse</w:t>
+      </w:r>
+      <w:r>
+        <w:rPr>
+          <w:b/>
+          <w:color w:val="000000" w:themeColor="text1"/>
+          <w:u w:val="single"/>
+          <w:lang w:val="en-US"/>
+          <w14:shadow w14:blurRad="38100" w14:dist="19050" w14:dir="2700000" w14:sx="100000" w14:sy="100000" w14:kx="0" w14:ky="0" w14:algn="tl">
+            <w14:schemeClr w14:val="dk1">
+              <w14:alpha w14:val="60000"/>
+            </w14:schemeClr>
+          </w14:shadow>
+          <w14:textOutline w14:w="0" w14:cap="flat" w14:cmpd="sng" w14:algn="ctr">
+            <w14:noFill/>
+            <w14:prstDash w14:val="solid"/>
+            <w14:round/>
+          </w14:textOutline>
+        </w:rPr>
+        <w:t xml:space="preserve"> </w:t>
+      </w:r>
+      <w:r>
+        <w:rPr>
+          <w:b/>
+          <w:color w:val="000000" w:themeColor="text1"/>
+          <w:u w:val="single"/>
+          <w:lang w:val="en-US"/>
+          <w14:shadow w14:blurRad="38100" w14:dist="19050" w14:dir="2700000" w14:sx="100000" w14:sy="100000" w14:kx="0" w14:ky="0" w14:algn="tl">
+            <w14:schemeClr w14:val="dk1">
+              <w14:alpha w14:val="60000"/>
+            </w14:schemeClr>
+          </w14:shadow>
+          <w14:textOutline w14:w="0" w14:cap="flat" w14:cmpd="sng" w14:algn="ctr">
+            <w14:noFill/>
+            <w14:prstDash w14:val="solid"/>
+            <w14:round/>
+          </w14:textOutline>
+        </w:rPr>
+        <w:t>COMPUTER BASICS ASSIGNMENT</w:t>
+      </w:r>
+    </w:p>
+    <w:p>
+      <w:pPr>
+        <w:rPr>
+          <w:sz w:val="24"/>
+          <w:lang w:val="en-US"/>
+        </w:rPr>
+      </w:pPr>
+      <w:r>
+        <w:rPr>
+          <w:sz w:val="24"/>
+          <w:lang w:val="en-US"/>
+        </w:rPr>
+        <w:t xml:space="preserve"> Q1. What</w:t>
+      </w:r>
+      <w:r>
+        <w:rPr>
+          <w:sz w:val="24"/>
+          <w:lang w:val="en-US"/>
+        </w:rPr>
+        <w:t xml:space="preserve"> </w:t>
+      </w:r>
+      <w:r>
+        <w:rPr>
+          <w:sz w:val="24"/>
+          <w:lang w:val="en-US"/>
+        </w:rPr>
+        <w:t>is computer?</w:t>
+      </w:r>
+    </w:p>
+    <w:p>
+      <w:pPr>
+        <w:rPr>
+          <w:sz w:val="24"/>
+          <w:lang w:val="en-US"/>
+        </w:rPr>
+      </w:pPr>
+      <w:r>
+        <w:rPr>
+          <w:sz w:val="24"/>
+          <w:lang w:val="en-US"/>
+        </w:rPr>
+        <w:t xml:space="preserve">Ans- A </w:t>
+      </w:r>
+      <w:r>
+        <w:rPr>
+          <w:sz w:val="24"/>
+          <w:lang w:val="en-US"/>
+        </w:rPr>
+        <w:t>C</w:t>
+      </w:r>
+      <w:r>
+        <w:rPr>
+          <w:sz w:val="24"/>
+          <w:lang w:val="en-US"/>
+        </w:rPr>
+        <w:t xml:space="preserve">omputer stands </w:t>
+      </w:r>
+      <w:proofErr w:type="gramStart"/>
+      <w:r>
+        <w:rPr>
+          <w:sz w:val="24"/>
+          <w:lang w:val="en-US"/>
+        </w:rPr>
+        <w:t>for</w:t>
+      </w:r>
+      <w:r>
+        <w:rPr>
+          <w:sz w:val="24"/>
+          <w:lang w:val="en-US"/>
+        </w:rPr>
+        <w:t xml:space="preserve"> :</w:t>
+      </w:r>
+      <w:proofErr w:type="gramEnd"/>
+      <w:r>
+        <w:rPr>
+          <w:sz w:val="24"/>
+          <w:lang w:val="en-US"/>
+        </w:rPr>
+        <w:t xml:space="preserve"> -</w:t>
+      </w:r>
+    </w:p>
+    <w:p>
+      <w:pPr>
+        <w:pStyle w:val="ListParagraph"/>
+        <w:numPr>
+          <w:ilvl w:val="0"/>
+          <w:numId w:val="1"/>
+        </w:numPr>
+        <w:rPr>
+          <w:sz w:val="24"/>
+          <w:lang w:val="en-US"/>
+        </w:rPr>
+      </w:pPr>
+      <w:r>
+        <w:rPr>
+          <w:sz w:val="24"/>
+          <w:lang w:val="en-US"/>
+        </w:rPr>
+        <w:t>C</w:t>
+      </w:r>
+      <w:r>
+        <w:rPr>
+          <w:sz w:val="24"/>
+          <w:lang w:val="en-US"/>
+        </w:rPr>
+        <w:t xml:space="preserve"> </w:t>
+      </w:r>
+      <w:r>
+        <w:rPr>
+          <w:sz w:val="24"/>
+          <w:lang w:val="en-US"/>
+        </w:rPr>
+        <w:t xml:space="preserve"> </w:t>
+      </w:r>
+      <w:r>
+        <w:rPr>
+          <w:sz w:val="24"/>
+          <w:lang w:val="en-US"/>
+        </w:rPr>
+        <w:t xml:space="preserve">   </w:t>
+      </w:r>
+      <w:r>
+        <w:rPr>
+          <w:sz w:val="24"/>
+          <w:lang w:val="en-US"/>
+        </w:rPr>
+        <w:t>- Commonly</w:t>
+      </w:r>
+    </w:p>
+    <w:p>
+      <w:pPr>
+        <w:pStyle w:val="ListParagraph"/>
+        <w:numPr>
+          <w:ilvl w:val="0"/>
+          <w:numId w:val="1"/>
+        </w:numPr>
+        <w:rPr>
+          <w:sz w:val="24"/>
+          <w:lang w:val="en-US"/>
+        </w:rPr>
+      </w:pPr>
+      <w:r>
+        <w:rPr>
+          <w:sz w:val="24"/>
+          <w:lang w:val="en-US"/>
+        </w:rPr>
+        <w:t xml:space="preserve">O    </w:t>
+      </w:r>
+      <w:r>
+        <w:rPr>
+          <w:sz w:val="24"/>
+          <w:lang w:val="en-US"/>
+        </w:rPr>
+        <w:t>- Operating</w:t>
+      </w:r>
+    </w:p>
+    <w:p>
+      <w:pPr>
+        <w:pStyle w:val="ListParagraph"/>
+        <w:numPr>
+          <w:ilvl w:val="0"/>
+          <w:numId w:val="1"/>
+        </w:numPr>
+        <w:rPr>
+          <w:sz w:val="24"/>
+          <w:lang w:val="en-US"/>
+        </w:rPr>
+      </w:pPr>
+      <w:r>
+        <w:rPr>
+          <w:sz w:val="24"/>
+          <w:lang w:val="en-US"/>
+        </w:rPr>
+        <w:t>M</w:t>
+      </w:r>
+      <w:r>
+        <w:rPr>
+          <w:sz w:val="24"/>
+          <w:lang w:val="en-US"/>
+        </w:rPr>
+        <w:t xml:space="preserve"> </w:t>
+      </w:r>
+      <w:r>
+        <w:rPr>
+          <w:sz w:val="24"/>
+          <w:lang w:val="en-US"/>
+        </w:rPr>
+        <w:t xml:space="preserve"> </w:t>
+      </w:r>
+      <w:r>
+        <w:rPr>
+          <w:sz w:val="24"/>
+          <w:lang w:val="en-US"/>
+        </w:rPr>
+        <w:t xml:space="preserve"> </w:t>
+      </w:r>
+      <w:r>
+        <w:rPr>
+          <w:sz w:val="24"/>
+          <w:lang w:val="en-US"/>
+        </w:rPr>
+        <w:t>- Machine</w:t>
+      </w:r>
+    </w:p>
+    <w:p>
+      <w:pPr>
+        <w:pStyle w:val="ListParagraph"/>
+        <w:numPr>
+          <w:ilvl w:val="0"/>
+          <w:numId w:val="1"/>
+        </w:numPr>
+        <w:rPr>
+          <w:sz w:val="24"/>
+          <w:lang w:val="en-US"/>
+        </w:rPr>
+      </w:pPr>
+      <w:r>
+        <w:rPr>
+          <w:sz w:val="24"/>
+          <w:lang w:val="en-US"/>
+        </w:rPr>
+        <w:t xml:space="preserve">P </w:t>
+      </w:r>
+      <w:r>
+        <w:rPr>
+          <w:sz w:val="24"/>
+          <w:lang w:val="en-US"/>
+        </w:rPr>
+        <w:t xml:space="preserve">    </w:t>
+      </w:r>
+      <w:r>
+        <w:rPr>
+          <w:sz w:val="24"/>
+          <w:lang w:val="en-US"/>
+        </w:rPr>
+        <w:t>- Particular</w:t>
+      </w:r>
+    </w:p>
+    <w:p>
+      <w:pPr>
+        <w:pStyle w:val="ListParagraph"/>
+        <w:numPr>
+          <w:ilvl w:val="0"/>
+          <w:numId w:val="1"/>
+        </w:numPr>
+        <w:rPr>
+          <w:sz w:val="24"/>
+          <w:lang w:val="en-US"/>
+        </w:rPr>
+      </w:pPr>
+      <w:r>
+        <w:rPr>
+          <w:sz w:val="24"/>
+          <w:lang w:val="en-US"/>
+        </w:rPr>
+        <w:t xml:space="preserve">U </w:t>
+      </w:r>
+      <w:r>
+        <w:rPr>
+          <w:sz w:val="24"/>
+          <w:lang w:val="en-US"/>
+        </w:rPr>
+        <w:t xml:space="preserve">   </w:t>
+      </w:r>
+      <w:r>
+        <w:rPr>
+          <w:sz w:val="24"/>
+          <w:lang w:val="en-US"/>
+        </w:rPr>
+        <w:t>- Used For</w:t>
+      </w:r>
+    </w:p>
+    <w:p>
+      <w:pPr>
+        <w:pStyle w:val="ListParagraph"/>
+        <w:numPr>
+          <w:ilvl w:val="0"/>
+          <w:numId w:val="1"/>
+        </w:numPr>
+        <w:rPr>
+          <w:sz w:val="24"/>
+          <w:lang w:val="en-US"/>
+        </w:rPr>
+      </w:pPr>
+      <w:r>
+        <w:rPr>
+          <w:sz w:val="24"/>
+          <w:lang w:val="en-US"/>
+        </w:rPr>
+        <w:t xml:space="preserve">T </w:t>
+      </w:r>
+      <w:r>
+        <w:rPr>
+          <w:sz w:val="24"/>
+          <w:lang w:val="en-US"/>
+        </w:rPr>
+        <w:t xml:space="preserve">    </w:t>
+      </w:r>
+      <w:r>
+        <w:rPr>
+          <w:sz w:val="24"/>
+          <w:lang w:val="en-US"/>
+        </w:rPr>
+        <w:t>- Training</w:t>
+      </w:r>
+    </w:p>
+    <w:p>
+      <w:pPr>
+        <w:pStyle w:val="ListParagraph"/>
+        <w:numPr>
+          <w:ilvl w:val="0"/>
+          <w:numId w:val="1"/>
+        </w:numPr>
+        <w:rPr>
+          <w:sz w:val="24"/>
+          <w:lang w:val="en-US"/>
+        </w:rPr>
+      </w:pPr>
+      <w:r>
+        <w:rPr>
+          <w:sz w:val="24"/>
+          <w:lang w:val="en-US"/>
+        </w:rPr>
+        <w:t xml:space="preserve">E </w:t>
+      </w:r>
+      <w:r>
+        <w:rPr>
+          <w:sz w:val="24"/>
+          <w:lang w:val="en-US"/>
+        </w:rPr>
+        <w:t xml:space="preserve">    </w:t>
+      </w:r>
+      <w:r>
+        <w:rPr>
+          <w:sz w:val="24"/>
+          <w:lang w:val="en-US"/>
+        </w:rPr>
+        <w:t>- Education &amp;</w:t>
+      </w:r>
+    </w:p>
+    <w:p>
+      <w:pPr>
+        <w:pStyle w:val="ListParagraph"/>
+        <w:numPr>
+          <w:ilvl w:val="0"/>
+          <w:numId w:val="1"/>
+        </w:numPr>
+        <w:rPr>
+          <w:sz w:val="24"/>
+          <w:lang w:val="en-US"/>
+        </w:rPr>
+      </w:pPr>
+      <w:r>
+        <w:rPr>
+          <w:sz w:val="24"/>
+          <w:lang w:val="en-US"/>
+        </w:rPr>
+        <w:t xml:space="preserve">R </w:t>
+      </w:r>
+      <w:r>
+        <w:rPr>
+          <w:sz w:val="24"/>
+          <w:lang w:val="en-US"/>
+        </w:rPr>
+        <w:t xml:space="preserve">    </w:t>
+      </w:r>
+      <w:r>
+        <w:rPr>
+          <w:sz w:val="24"/>
+          <w:lang w:val="en-US"/>
+        </w:rPr>
+        <w:t>- Research</w:t>
+      </w:r>
+    </w:p>
+    <w:p>
+      <w:pPr>
+        <w:ind w:left="105"/>
+        <w:rPr>
+          <w:sz w:val="24"/>
+          <w:lang w:val="en-US"/>
+        </w:rPr>
+      </w:pPr>
+      <w:r>
+        <w:rPr>
+          <w:sz w:val="24"/>
+          <w:lang w:val="en-US"/>
+        </w:rPr>
+        <w:t xml:space="preserve">It is </w:t>
+      </w:r>
+      <w:r>
+        <w:rPr>
+          <w:sz w:val="24"/>
+          <w:lang w:val="en-US"/>
+        </w:rPr>
+        <w:t>a</w:t>
+      </w:r>
+      <w:r>
+        <w:rPr>
+          <w:sz w:val="24"/>
+          <w:lang w:val="en-US"/>
+        </w:rPr>
+        <w:t>n</w:t>
+      </w:r>
+      <w:r>
+        <w:rPr>
+          <w:sz w:val="24"/>
+          <w:lang w:val="en-US"/>
+        </w:rPr>
+        <w:t xml:space="preserve"> electronic device which works according to sets of instruction given by a user. It</w:t>
+      </w:r>
+      <w:r>
+        <w:rPr>
+          <w:sz w:val="24"/>
+          <w:lang w:val="en-US"/>
+        </w:rPr>
+        <w:t>’</w:t>
+      </w:r>
+      <w:r>
+        <w:rPr>
+          <w:sz w:val="24"/>
+          <w:lang w:val="en-US"/>
+        </w:rPr>
+        <w:t>s underst</w:t>
+      </w:r>
+      <w:r>
+        <w:rPr>
+          <w:sz w:val="24"/>
+          <w:lang w:val="en-US"/>
+        </w:rPr>
+        <w:t>ood</w:t>
+      </w:r>
+      <w:r>
+        <w:rPr>
+          <w:sz w:val="24"/>
+          <w:lang w:val="en-US"/>
+        </w:rPr>
+        <w:t xml:space="preserve"> </w:t>
+      </w:r>
+      <w:r>
+        <w:rPr>
+          <w:sz w:val="24"/>
+          <w:lang w:val="en-US"/>
+        </w:rPr>
+        <w:t>only</w:t>
+      </w:r>
+      <w:r>
+        <w:rPr>
+          <w:sz w:val="24"/>
+          <w:lang w:val="en-US"/>
+        </w:rPr>
+        <w:t xml:space="preserve"> </w:t>
+      </w:r>
+      <w:r>
+        <w:rPr>
+          <w:sz w:val="24"/>
+          <w:lang w:val="en-US"/>
+        </w:rPr>
+        <w:t xml:space="preserve">             </w:t>
+      </w:r>
+      <w:r>
+        <w:rPr>
+          <w:sz w:val="24"/>
+          <w:lang w:val="en-US"/>
+        </w:rPr>
+        <w:t xml:space="preserve">binary language which is in </w:t>
+      </w:r>
+      <w:r>
+        <w:rPr>
+          <w:sz w:val="24"/>
+          <w:lang w:val="en-US"/>
+        </w:rPr>
+        <w:t>(</w:t>
+      </w:r>
+      <w:r>
+        <w:rPr>
+          <w:sz w:val="24"/>
+          <w:lang w:val="en-US"/>
+        </w:rPr>
+        <w:t xml:space="preserve">0 </w:t>
+      </w:r>
+      <w:r>
+        <w:rPr>
+          <w:sz w:val="24"/>
+          <w:lang w:val="en-US"/>
+        </w:rPr>
+        <w:t xml:space="preserve">&amp; </w:t>
+      </w:r>
+      <w:r>
+        <w:rPr>
+          <w:sz w:val="24"/>
+          <w:lang w:val="en-US"/>
+        </w:rPr>
+        <w:t>1</w:t>
+      </w:r>
+      <w:r>
+        <w:rPr>
+          <w:sz w:val="24"/>
+          <w:lang w:val="en-US"/>
+        </w:rPr>
+        <w:t>)</w:t>
+      </w:r>
+      <w:r>
+        <w:rPr>
+          <w:sz w:val="24"/>
+          <w:lang w:val="en-US"/>
+        </w:rPr>
+        <w:t xml:space="preserve"> form (which run in backend). It stores and process the data, in </w:t>
+      </w:r>
+      <w:r>
+        <w:rPr>
+          <w:sz w:val="24"/>
+          <w:lang w:val="en-US"/>
+        </w:rPr>
+        <w:t xml:space="preserve">   </w:t>
+      </w:r>
+      <w:r>
+        <w:rPr>
+          <w:sz w:val="24"/>
+          <w:lang w:val="en-US"/>
+        </w:rPr>
+        <w:t>accordance to command given by user for variable program.</w:t>
+      </w:r>
+    </w:p>
+    <w:p>
+      <w:pPr>
+        <w:ind w:left="105"/>
+        <w:rPr>
+          <w:sz w:val="24"/>
+          <w:lang w:val="en-US"/>
+        </w:rPr>
+      </w:pPr>
+      <w:r>
+        <w:rPr>
+          <w:sz w:val="24"/>
+          <w:lang w:val="en-US"/>
+        </w:rPr>
+        <w:t>Q2. What is Ram?</w:t>
+      </w:r>
+    </w:p>
+    <w:p>
+      <w:pPr>
+        <w:ind w:left="105"/>
+        <w:rPr>
+          <w:sz w:val="24"/>
+          <w:lang w:val="en-US"/>
+        </w:rPr>
+      </w:pPr>
+      <w:r>
+        <w:rPr>
+          <w:sz w:val="24"/>
+          <w:lang w:val="en-US"/>
+        </w:rPr>
+        <w:t>Ans. Ram stands for Random Access Memory it is also known as a primary memory of a computer. It is volatile type memory</w:t>
+      </w:r>
+      <w:r>
+        <w:rPr>
+          <w:sz w:val="24"/>
+          <w:lang w:val="en-US"/>
+        </w:rPr>
+        <w:t xml:space="preserve"> </w:t>
+      </w:r>
+      <w:r>
+        <w:rPr>
+          <w:sz w:val="24"/>
+          <w:lang w:val="en-US"/>
+        </w:rPr>
+        <w:t xml:space="preserve">due to this nature we cannot store the data permanently on it that's why we use secondary memory. </w:t>
+      </w:r>
+      <w:r>
+        <w:rPr>
+          <w:sz w:val="24"/>
+          <w:lang w:val="en-US"/>
+        </w:rPr>
+        <w:t>Ram</w:t>
+      </w:r>
+      <w:r>
+        <w:rPr>
+          <w:sz w:val="24"/>
+          <w:lang w:val="en-US"/>
+        </w:rPr>
+        <w:t xml:space="preserve"> is made by semi</w:t>
+      </w:r>
+      <w:r>
+        <w:rPr>
+          <w:sz w:val="24"/>
+          <w:lang w:val="en-US"/>
+        </w:rPr>
+        <w:t>-</w:t>
+      </w:r>
+      <w:r>
+        <w:rPr>
+          <w:sz w:val="24"/>
+          <w:lang w:val="en-US"/>
+        </w:rPr>
+        <w:t>conductor technology that</w:t>
+      </w:r>
+      <w:r>
+        <w:rPr>
+          <w:sz w:val="24"/>
+          <w:lang w:val="en-US"/>
+        </w:rPr>
+        <w:t>’</w:t>
+      </w:r>
+      <w:r>
+        <w:rPr>
+          <w:sz w:val="24"/>
+          <w:lang w:val="en-US"/>
+        </w:rPr>
+        <w:t>s why it is very fast in working condition as compare to hard disk.</w:t>
+      </w:r>
+    </w:p>
+    <w:p>
+      <w:pPr>
+        <w:ind w:left="105"/>
+        <w:rPr>
+          <w:sz w:val="24"/>
+          <w:lang w:val="en-US"/>
+        </w:rPr>
+      </w:pPr>
+      <w:r>
+        <w:rPr>
+          <w:sz w:val="24"/>
+          <w:lang w:val="en-US"/>
+        </w:rPr>
+        <w:t xml:space="preserve">Q3. Where </w:t>
+      </w:r>
+      <w:proofErr w:type="gramStart"/>
+      <w:r>
+        <w:rPr>
+          <w:sz w:val="24"/>
+          <w:lang w:val="en-US"/>
+        </w:rPr>
+        <w:t>is</w:t>
+      </w:r>
+      <w:proofErr w:type="gramEnd"/>
+      <w:r>
+        <w:rPr>
+          <w:sz w:val="24"/>
+          <w:lang w:val="en-US"/>
+        </w:rPr>
+        <w:t xml:space="preserve"> </w:t>
+      </w:r>
+      <w:r>
+        <w:rPr>
+          <w:sz w:val="24"/>
+          <w:lang w:val="en-US"/>
+        </w:rPr>
+        <w:t>data stored in a computer?</w:t>
+      </w:r>
+    </w:p>
+    <w:p>
+      <w:pPr>
+        <w:ind w:left="105"/>
+        <w:rPr>
+          <w:sz w:val="24"/>
+          <w:lang w:val="en-US"/>
+        </w:rPr>
+      </w:pPr>
+      <w:r>
+        <w:rPr>
+          <w:sz w:val="24"/>
+          <w:lang w:val="en-US"/>
+        </w:rPr>
+        <w:t>Ans. Data Stored in a hard disk or SSD in a computer permanently.</w:t>
+      </w:r>
+    </w:p>
+    <w:p>
+      <w:pPr>
+        <w:ind w:left="105"/>
+        <w:rPr>
+          <w:sz w:val="24"/>
+          <w:lang w:val="en-US"/>
+        </w:rPr>
+      </w:pPr>
+      <w:r>
+        <w:rPr>
+          <w:sz w:val="24"/>
+          <w:lang w:val="en-US"/>
+        </w:rPr>
+        <w:t>Q4. What is that input device used to type text &amp; numbers on a document in the computer?</w:t>
+      </w:r>
+    </w:p>
+    <w:p>
+      <w:pPr>
+        <w:ind w:left="105"/>
+        <w:rPr>
+          <w:sz w:val="24"/>
+          <w:lang w:val="en-US"/>
+        </w:rPr>
+      </w:pPr>
+      <w:r>
+        <w:rPr>
+          <w:sz w:val="24"/>
+          <w:lang w:val="en-US"/>
+        </w:rPr>
+        <w:t>Ans. Keybo</w:t>
+      </w:r>
+      <w:r>
+        <w:rPr>
+          <w:sz w:val="24"/>
+          <w:lang w:val="en-US"/>
+        </w:rPr>
+        <w:t>a</w:t>
+      </w:r>
+      <w:r>
+        <w:rPr>
+          <w:sz w:val="24"/>
+          <w:lang w:val="en-US"/>
+        </w:rPr>
+        <w:t>rd is used.</w:t>
+      </w:r>
+    </w:p>
+    <w:p>
+      <w:pPr>
+        <w:ind w:left="105"/>
+        <w:rPr>
+          <w:sz w:val="24"/>
+          <w:lang w:val="en-US"/>
+        </w:rPr>
+      </w:pPr>
+      <w:r>
+        <w:rPr>
+          <w:sz w:val="24"/>
+          <w:lang w:val="en-US"/>
+        </w:rPr>
+        <w:t>Q5. What are the output devices</w:t>
+      </w:r>
+      <w:r>
+        <w:rPr>
+          <w:sz w:val="24"/>
+          <w:lang w:val="en-US"/>
+        </w:rPr>
+        <w:t>?</w:t>
+      </w:r>
+    </w:p>
+    <w:p>
+      <w:pPr>
+        <w:ind w:left="105"/>
+        <w:rPr>
+          <w:sz w:val="24"/>
+          <w:lang w:val="en-US"/>
+        </w:rPr>
+      </w:pPr>
+      <w:r>
+        <w:rPr>
+          <w:sz w:val="24"/>
+          <w:lang w:val="en-US"/>
+        </w:rPr>
+        <w:t>Ans. Output devices are like</w:t>
+      </w:r>
+      <w:r>
+        <w:rPr>
+          <w:sz w:val="24"/>
+          <w:lang w:val="en-US"/>
+        </w:rPr>
+        <w:t xml:space="preserve"> - </w:t>
+      </w:r>
+    </w:p>
+    <w:p>
+      <w:pPr>
+        <w:pStyle w:val="ListParagraph"/>
+        <w:numPr>
+          <w:ilvl w:val="0"/>
+          <w:numId w:val="2"/>
+        </w:numPr>
+        <w:jc w:val="both"/>
+        <w:rPr>
+          <w:sz w:val="24"/>
+          <w:lang w:val="en-US"/>
+        </w:rPr>
+      </w:pPr>
+      <w:r>
+        <w:rPr>
+          <w:sz w:val="24"/>
+          <w:lang w:val="en-US"/>
+        </w:rPr>
+        <w:t>Speaker</w:t>
+      </w:r>
+    </w:p>
+    <w:p>
+      <w:pPr>
+        <w:pStyle w:val="ListParagraph"/>
+        <w:numPr>
+          <w:ilvl w:val="0"/>
+          <w:numId w:val="2"/>
+        </w:numPr>
+        <w:jc w:val="both"/>
+        <w:rPr>
+          <w:sz w:val="24"/>
+          <w:lang w:val="en-US"/>
+        </w:rPr>
+      </w:pPr>
+      <w:r>
+        <w:rPr>
+          <w:sz w:val="24"/>
+          <w:lang w:val="en-US"/>
+        </w:rPr>
+        <w:t>Printer</w:t>
+      </w:r>
+    </w:p>
+    <w:p>
+      <w:pPr>
+        <w:pStyle w:val="ListParagraph"/>
+        <w:numPr>
+          <w:ilvl w:val="0"/>
+          <w:numId w:val="2"/>
+        </w:numPr>
+        <w:jc w:val="both"/>
+        <w:rPr>
+          <w:sz w:val="24"/>
+          <w:lang w:val="en-US"/>
+        </w:rPr>
+      </w:pPr>
+      <w:r>
+        <w:rPr>
+          <w:sz w:val="24"/>
+          <w:lang w:val="en-US"/>
+        </w:rPr>
+        <w:t>Plotter</w:t>
+      </w:r>
+    </w:p>
+    <w:p>
+      <w:pPr>
+        <w:pStyle w:val="ListParagraph"/>
+        <w:numPr>
+          <w:ilvl w:val="0"/>
+          <w:numId w:val="2"/>
+        </w:numPr>
+        <w:jc w:val="both"/>
+        <w:rPr>
+          <w:sz w:val="24"/>
+          <w:lang w:val="en-US"/>
+        </w:rPr>
+      </w:pPr>
+      <w:r>
+        <w:rPr>
+          <w:sz w:val="24"/>
+          <w:lang w:val="en-US"/>
+        </w:rPr>
+        <w:t>Monitor</w:t>
+      </w:r>
+    </w:p>
+    <w:p>
+      <w:pPr>
+        <w:ind w:left="105"/>
+        <w:rPr>
+          <w:sz w:val="24"/>
+          <w:lang w:val="en-US"/>
+        </w:rPr>
+      </w:pPr>
+      <w:r>
+        <w:rPr>
+          <w:sz w:val="24"/>
+          <w:lang w:val="en-US"/>
+        </w:rPr>
+        <w:t>Q6. Which is the Input device that allows a user to mover cursor or pointer on the screen?</w:t>
+      </w:r>
+    </w:p>
+    <w:p>
+      <w:pPr>
+        <w:ind w:left="105"/>
+        <w:rPr>
+          <w:sz w:val="24"/>
+          <w:lang w:val="en-US"/>
+        </w:rPr>
+      </w:pPr>
+      <w:r>
+        <w:rPr>
+          <w:sz w:val="24"/>
+          <w:lang w:val="en-US"/>
+        </w:rPr>
+        <w:t>Ans. Mouse.</w:t>
+      </w:r>
+    </w:p>
+    <w:p>
+      <w:pPr>
+        <w:ind w:left="105"/>
+        <w:rPr>
+          <w:sz w:val="24"/>
+          <w:lang w:val="en-US"/>
+        </w:rPr>
+      </w:pPr>
+      <w:r>
+        <w:rPr>
+          <w:sz w:val="24"/>
+          <w:lang w:val="en-US"/>
+        </w:rPr>
+        <w:t>Q7. Which language is directly understood by the computer without a translation program?</w:t>
+      </w:r>
+    </w:p>
+    <w:p>
+      <w:pPr>
+        <w:ind w:left="105"/>
+        <w:rPr>
+          <w:sz w:val="24"/>
+          <w:lang w:val="en-US"/>
+        </w:rPr>
+      </w:pPr>
+      <w:r>
+        <w:rPr>
+          <w:sz w:val="24"/>
+          <w:lang w:val="en-US"/>
+        </w:rPr>
+        <w:t>Ans. Binary language.</w:t>
+      </w:r>
+    </w:p>
+    <w:p>
+      <w:pPr>
+        <w:ind w:left="105"/>
+        <w:rPr>
+          <w:sz w:val="24"/>
+          <w:lang w:val="en-US"/>
+        </w:rPr>
+      </w:pPr>
+      <w:r>
+        <w:rPr>
+          <w:sz w:val="24"/>
+          <w:lang w:val="en-US"/>
+        </w:rPr>
+        <w:t>Q8. What are input devices?</w:t>
+      </w:r>
+    </w:p>
+    <w:p>
+      <w:pPr>
+        <w:ind w:left="105"/>
+        <w:rPr>
+          <w:sz w:val="24"/>
+          <w:lang w:val="en-US"/>
+        </w:rPr>
+      </w:pPr>
+      <w:r>
+        <w:rPr>
+          <w:sz w:val="24"/>
+          <w:lang w:val="en-US"/>
+        </w:rPr>
+        <w:t xml:space="preserve">Ans. Input devices are </w:t>
+      </w:r>
+      <w:proofErr w:type="gramStart"/>
+      <w:r>
+        <w:rPr>
+          <w:sz w:val="24"/>
+          <w:lang w:val="en-US"/>
+        </w:rPr>
+        <w:t>like:-</w:t>
+      </w:r>
+      <w:proofErr w:type="gramEnd"/>
+    </w:p>
+    <w:p>
+      <w:pPr>
         <w:pStyle w:val="ListParagraph"/>
         <w:numPr>
           <w:ilvl w:val="0"/>
@@ -1097,7 +2082,49 @@
           <w:sz w:val="24"/>
           <w:lang w:val="en-US"/>
         </w:rPr>
-        <w:t>Mouse</w:t>
+        <w:t>Keyboard</w:t>
+      </w:r>
+      <w:r>
+        <w:rPr>
+          <w:sz w:val="24"/>
+          <w:lang w:val="en-US"/>
+        </w:rPr>
+        <w:tab/>
+      </w:r>
+      <w:r>
+        <w:rPr>
+          <w:sz w:val="24"/>
+          <w:lang w:val="en-US"/>
+        </w:rPr>
+        <w:tab/>
+      </w:r>
+      <w:r>
+        <w:rPr>
+          <w:sz w:val="24"/>
+          <w:lang w:val="en-US"/>
+        </w:rPr>
+        <w:tab/>
+      </w:r>
+      <w:r>
+        <w:rPr>
+          <w:sz w:val="24"/>
+          <w:lang w:val="en-US"/>
+        </w:rPr>
+        <w:tab/>
+      </w:r>
+      <w:r>
+        <w:rPr>
+          <w:sz w:val="24"/>
+          <w:lang w:val="en-US"/>
+        </w:rPr>
+        <w:tab/>
+      </w:r>
+      <w:r>
+        <w:rPr>
+          <w:sz w:val="24"/>
+          <w:lang w:val="en-US"/>
+        </w:rPr>
+        <w:tab/>
       </w:r>
     </w:p>
     <w:p>
@@ -1117,8 +2144,7 @@
           <w:sz w:val="24"/>
           <w:lang w:val="en-US"/>
         </w:rPr>
-        <w:lastRenderedPageBreak/>
-        <w:t>Joystick</w:t>
+        <w:t>Mouse</w:t>
       </w:r>
     </w:p>
     <w:p>
@@ -1138,28 +2164,89 @@
           <w:sz w:val="24"/>
           <w:lang w:val="en-US"/>
         </w:rPr>
-        <w:t>Scanner etc</w:t>
-      </w:r>
-      <w:r>
-        <w:rPr>
-          <w:sz w:val="24"/>
-          <w:lang w:val="en-US"/>
-        </w:rPr>
-        <w:t>. &amp;</w:t>
-      </w:r>
-      <w:r>
-        <w:rPr>
-          <w:sz w:val="24"/>
-          <w:lang w:val="en-US"/>
-        </w:rPr>
-        <w:t xml:space="preserve"> many more.</w:t>
-      </w:r>
-    </w:p>
-    <w:p>
-      <w:pPr>
-        <w:ind w:left="105"/>
-        <w:rPr>
-          <w:sz w:val="24"/>
+        <w:t>Joystick</w:t>
+      </w:r>
+    </w:p>
+    <w:p>
+      <w:pPr>
+        <w:pStyle w:val="ListParagraph"/>
+        <w:numPr>
+          <w:ilvl w:val="0"/>
+          <w:numId w:val="6"/>
+        </w:numPr>
+        <w:rPr>
+          <w:sz w:val="24"/>
+          <w:lang w:val="en-US"/>
+        </w:rPr>
+      </w:pPr>
+      <w:r>
+        <w:rPr>
+          <w:sz w:val="24"/>
+          <w:lang w:val="en-US"/>
+        </w:rPr>
+        <w:lastRenderedPageBreak/>
+        <w:t>Scanner etc. &amp; many more.</w:t>
+      </w:r>
+    </w:p>
+    <w:p>
+      <w:pPr>
+        <w:pStyle w:val="ListParagraph"/>
+        <w:numPr>
+          <w:ilvl w:val="0"/>
+          <w:numId w:val="6"/>
+        </w:numPr>
+        <w:rPr>
+          <w:sz w:val="24"/>
+          <w:lang w:val="en-US"/>
+        </w:rPr>
+      </w:pPr>
+      <w:bookmarkStart w:id="0" w:name="_GoBack"/>
+      <w:bookmarkEnd w:id="0"/>
+    </w:p>
+    <w:p>
+      <w:pPr>
+        <w:pStyle w:val="ListParagraph"/>
+        <w:numPr>
+          <w:ilvl w:val="0"/>
+          <w:numId w:val="6"/>
+        </w:numPr>
+        <w:rPr>
+          <w:sz w:val="24"/>
+          <w:lang w:val="en-US"/>
+        </w:rPr>
+      </w:pPr>
+      <w:r>
+        <w:rPr>
+          <w:sz w:val="24"/>
+          <w:lang w:val="en-US"/>
+        </w:rPr>
+        <w:t>Joystick</w:t>
+      </w:r>
+    </w:p>
+    <w:p>
+      <w:pPr>
+        <w:pStyle w:val="ListParagraph"/>
+        <w:numPr>
+          <w:ilvl w:val="0"/>
+          <w:numId w:val="6"/>
+        </w:numPr>
+        <w:rPr>
+          <w:sz w:val="24"/>
+          <w:lang w:val="en-US"/>
+        </w:rPr>
+      </w:pPr>
+      <w:r>
+        <w:rPr>
+          <w:sz w:val="24"/>
+          <w:lang w:val="en-US"/>
+        </w:rPr>
+        <w:t>Scanner etc. &amp; many more.</w:t>
+      </w:r>
+    </w:p>
+    <w:p>
+      <w:pPr>
+        <w:pStyle w:val="NoSpacing"/>
+        <w:rPr>
           <w:lang w:val="en-US"/>
         </w:rPr>
       </w:pPr>
@@ -2386,6 +3473,15 @@
       <w:vertAlign w:val="superscript"/>
     </w:rPr>
   </w:style>
+  <w:style w:type="paragraph" w:styleId="NoSpacing">
+    <w:name w:val="No Spacing"/>
+    <w:uiPriority w:val="1"/>
+    <w:qFormat/>
+    <w:rsid w:val="003D55F7"/>
+    <w:pPr>
+      <w:spacing w:after="0" w:line="240" w:lineRule="auto"/>
+    </w:pPr>
+  </w:style>
 </w:styles>
 </file>
 
@@ -2689,7 +3785,7 @@
 </file>
 
 <file path=customXml/itemProps1.xml><?xml version="1.0" encoding="utf-8"?>
-<ds:datastoreItem xmlns:ds="http://schemas.openxmlformats.org/officeDocument/2006/customXml" ds:itemID="{DC939018-35F5-4AC5-ACC6-DA0B29B3DE4E}">
+<ds:datastoreItem xmlns:ds="http://schemas.openxmlformats.org/officeDocument/2006/customXml" ds:itemID="{8A6A3B8D-1B5B-4864-8FC3-8D3FF94AC838}">
   <ds:schemaRefs>
     <ds:schemaRef ds:uri="http://schemas.openxmlformats.org/officeDocument/2006/bibliography"/>
   </ds:schemaRefs>

</xml_diff>